<commit_message>
finalized server to client and client to server protocols up till gameplay.
</commit_message>
<xml_diff>
--- a/Design/Networking/Protocol_MasterList.docx
+++ b/Design/Networking/Protocol_MasterList.docx
@@ -1120,8 +1120,6 @@
               </w:rPr>
               <w:t>(HOST ONLY)</w:t>
             </w:r>
-            <w:bookmarkStart w:id="0" w:name="_GoBack"/>
-            <w:bookmarkEnd w:id="0"/>
           </w:p>
           <w:p>
             <w:pPr>
@@ -1207,15 +1205,7 @@
                 <w:i/>
                 <w:sz w:val="20"/>
               </w:rPr>
-              <w:t>game</w:t>
-            </w:r>
-            <w:r>
-              <w:rPr>
-                <w:b/>
-                <w:i/>
-                <w:sz w:val="20"/>
-              </w:rPr>
-              <w:t>ID</w:t>
+              <w:t>lobbyID</w:t>
             </w:r>
             <w:proofErr w:type="spellEnd"/>
             <w:r>
@@ -1242,7 +1232,7 @@
               <w:rPr>
                 <w:sz w:val="20"/>
               </w:rPr>
-              <w:t>GameID</w:t>
+              <w:t>LobbyID</w:t>
             </w:r>
             <w:proofErr w:type="spellEnd"/>
           </w:p>
@@ -1437,7 +1427,7 @@
                 <w:i/>
                 <w:sz w:val="20"/>
               </w:rPr>
-              <w:t>GameID</w:t>
+              <w:t>LobbyID</w:t>
             </w:r>
             <w:proofErr w:type="spellEnd"/>
             <w:r>
@@ -1473,7 +1463,39 @@
                 <w:i/>
                 <w:sz w:val="20"/>
               </w:rPr>
-              <w:t xml:space="preserve"> (1 or 2?)</w:t>
+              <w:t xml:space="preserve"> (</w:t>
+            </w:r>
+            <w:r>
+              <w:rPr>
+                <w:b/>
+                <w:i/>
+                <w:sz w:val="20"/>
+              </w:rPr>
+              <w:t>team</w:t>
+            </w:r>
+            <w:r>
+              <w:rPr>
+                <w:b/>
+                <w:i/>
+                <w:sz w:val="20"/>
+              </w:rPr>
+              <w:t xml:space="preserve">1 or </w:t>
+            </w:r>
+            <w:r>
+              <w:rPr>
+                <w:b/>
+                <w:i/>
+                <w:sz w:val="20"/>
+              </w:rPr>
+              <w:t>team</w:t>
+            </w:r>
+            <w:r>
+              <w:rPr>
+                <w:b/>
+                <w:i/>
+                <w:sz w:val="20"/>
+              </w:rPr>
+              <w:t>2?)</w:t>
             </w:r>
           </w:p>
         </w:tc>
@@ -1615,6 +1637,14 @@
             <w:pPr>
               <w:spacing w:line="240" w:lineRule="auto"/>
             </w:pPr>
+            <w:r>
+              <w:t>[4]</w:t>
+            </w:r>
+            <w:proofErr w:type="spellStart"/>
+            <w:r>
+              <w:t>LobbyID</w:t>
+            </w:r>
+            <w:proofErr w:type="spellEnd"/>
           </w:p>
         </w:tc>
       </w:tr>
@@ -1666,6 +1696,11 @@
           <w:p>
             <w:pPr>
               <w:spacing w:line="240" w:lineRule="auto"/>
+              <w:rPr>
+                <w:b/>
+                <w:i/>
+                <w:sz w:val="20"/>
+              </w:rPr>
             </w:pPr>
             <w:r>
               <w:rPr>
@@ -1737,6 +1772,29 @@
               </w:rPr>
               <w:t>)</w:t>
             </w:r>
+          </w:p>
+          <w:p>
+            <w:pPr>
+              <w:spacing w:line="240" w:lineRule="auto"/>
+            </w:pPr>
+            <w:r>
+              <w:rPr>
+                <w:b/>
+                <w:i/>
+                <w:sz w:val="20"/>
+              </w:rPr>
+              <w:t>[4]</w:t>
+            </w:r>
+            <w:proofErr w:type="spellStart"/>
+            <w:r>
+              <w:rPr>
+                <w:b/>
+                <w:i/>
+                <w:sz w:val="20"/>
+              </w:rPr>
+              <w:t>LobbyID</w:t>
+            </w:r>
+            <w:proofErr w:type="spellEnd"/>
           </w:p>
         </w:tc>
       </w:tr>
@@ -1893,9 +1951,17 @@
                 <w:i/>
                 <w:sz w:val="20"/>
               </w:rPr>
-              <w:t>BroadcastMessage_Game</w:t>
-            </w:r>
-            <w:proofErr w:type="spellEnd"/>
+              <w:t>SendLobbyMessage</w:t>
+            </w:r>
+            <w:proofErr w:type="spellEnd"/>
+            <w:r>
+              <w:rPr>
+                <w:b/>
+                <w:i/>
+                <w:sz w:val="20"/>
+              </w:rPr>
+              <w:t xml:space="preserve"> </w:t>
+            </w:r>
             <w:r>
               <w:rPr>
                 <w:b/>
@@ -2006,7 +2072,33 @@
                 <w:i/>
                 <w:sz w:val="20"/>
               </w:rPr>
-              <w:t xml:space="preserve"> Whisper(</w:t>
+              <w:t xml:space="preserve"> </w:t>
+            </w:r>
+            <w:proofErr w:type="spellStart"/>
+            <w:r>
+              <w:rPr>
+                <w:b/>
+                <w:i/>
+                <w:sz w:val="20"/>
+              </w:rPr>
+              <w:t>Send</w:t>
+            </w:r>
+            <w:r>
+              <w:rPr>
+                <w:b/>
+                <w:i/>
+                <w:sz w:val="20"/>
+              </w:rPr>
+              <w:t>Whisper</w:t>
+            </w:r>
+            <w:proofErr w:type="spellEnd"/>
+            <w:r>
+              <w:rPr>
+                <w:b/>
+                <w:i/>
+                <w:sz w:val="20"/>
+              </w:rPr>
+              <w:t>(</w:t>
             </w:r>
             <w:r>
               <w:rPr>
@@ -2129,34 +2221,16 @@
                 <w:i/>
                 <w:sz w:val="20"/>
               </w:rPr>
-              <w:t>BroadcastMessage_Team</w:t>
-            </w:r>
-            <w:proofErr w:type="spellEnd"/>
-            <w:r>
-              <w:rPr>
-                <w:b/>
-                <w:i/>
-                <w:sz w:val="20"/>
-              </w:rPr>
-              <w:t xml:space="preserve">(string </w:t>
-            </w:r>
-            <w:proofErr w:type="spellStart"/>
-            <w:r>
-              <w:rPr>
-                <w:b/>
-                <w:i/>
-                <w:sz w:val="20"/>
-              </w:rPr>
-              <w:t>senderName</w:t>
-            </w:r>
-            <w:proofErr w:type="spellEnd"/>
-            <w:r>
-              <w:rPr>
-                <w:b/>
-                <w:i/>
-                <w:sz w:val="20"/>
-              </w:rPr>
-              <w:t xml:space="preserve">, </w:t>
+              <w:t>SendPartyMessage</w:t>
+            </w:r>
+            <w:proofErr w:type="spellEnd"/>
+            <w:r>
+              <w:rPr>
+                <w:b/>
+                <w:i/>
+                <w:sz w:val="20"/>
+              </w:rPr>
+              <w:t>(</w:t>
             </w:r>
             <w:proofErr w:type="spellStart"/>
             <w:r>
@@ -3880,18 +3954,34 @@
           <w:p>
             <w:pPr>
               <w:spacing w:line="240" w:lineRule="auto"/>
-            </w:pPr>
-            <w:r>
-              <w:rPr>
-                <w:sz w:val="20"/>
-              </w:rPr>
-              <w:t>Returns information for successful/unsuccessful login</w:t>
-            </w:r>
-          </w:p>
-          <w:p>
-            <w:pPr>
-              <w:spacing w:line="240" w:lineRule="auto"/>
-            </w:pPr>
+              <w:rPr>
+                <w:sz w:val="20"/>
+              </w:rPr>
+            </w:pPr>
+            <w:r>
+              <w:rPr>
+                <w:sz w:val="20"/>
+              </w:rPr>
+              <w:t xml:space="preserve">Returns information for </w:t>
+            </w:r>
+            <w:r>
+              <w:rPr>
+                <w:sz w:val="20"/>
+              </w:rPr>
+              <w:t>logging in</w:t>
+            </w:r>
+          </w:p>
+          <w:p>
+            <w:pPr>
+              <w:spacing w:line="240" w:lineRule="auto"/>
+              <w:rPr>
+                <w:b/>
+                <w:i/>
+                <w:sz w:val="20"/>
+              </w:rPr>
+            </w:pPr>
+            <w:bookmarkStart w:id="0" w:name="_GoBack"/>
+            <w:bookmarkEnd w:id="0"/>
             <w:r>
               <w:rPr>
                 <w:b/>
@@ -3933,6 +4023,19 @@
                 <w:sz w:val="20"/>
               </w:rPr>
               <w:t>()</w:t>
+            </w:r>
+          </w:p>
+          <w:p>
+            <w:pPr>
+              <w:spacing w:line="240" w:lineRule="auto"/>
+            </w:pPr>
+            <w:r>
+              <w:rPr>
+                <w:b/>
+                <w:i/>
+                <w:sz w:val="20"/>
+              </w:rPr>
+              <w:t>[1] username length [n] username</w:t>
             </w:r>
           </w:p>
           <w:p>
@@ -3979,12 +4082,34 @@
           <w:p>
             <w:pPr>
               <w:spacing w:line="240" w:lineRule="auto"/>
+              <w:rPr>
+                <w:sz w:val="20"/>
+              </w:rPr>
             </w:pPr>
             <w:r>
               <w:rPr>
                 <w:sz w:val="20"/>
               </w:rPr>
               <w:t>Sends info to all clients in the case that someone disconnects.</w:t>
+            </w:r>
+          </w:p>
+          <w:p>
+            <w:pPr>
+              <w:spacing w:line="240" w:lineRule="auto"/>
+            </w:pPr>
+            <w:proofErr w:type="spellStart"/>
+            <w:r>
+              <w:rPr>
+                <w:sz w:val="20"/>
+              </w:rPr>
+              <w:t>ClientDropped</w:t>
+            </w:r>
+            <w:proofErr w:type="spellEnd"/>
+            <w:r>
+              <w:rPr>
+                <w:sz w:val="20"/>
+              </w:rPr>
+              <w:t>(string username)</w:t>
             </w:r>
           </w:p>
           <w:p>
@@ -4020,7 +4145,21 @@
                 <w:b/>
                 <w:sz w:val="20"/>
               </w:rPr>
-              <w:t>CLIENT_REJOIN</w:t>
+              <w:t>CLIENT_</w:t>
+            </w:r>
+            <w:r>
+              <w:rPr>
+                <w:b/>
+                <w:sz w:val="20"/>
+              </w:rPr>
+              <w:t>JOIN</w:t>
+            </w:r>
+            <w:r>
+              <w:rPr>
+                <w:b/>
+                <w:sz w:val="20"/>
+              </w:rPr>
+              <w:t>ED</w:t>
             </w:r>
           </w:p>
         </w:tc>
@@ -4037,12 +4176,34 @@
           <w:p>
             <w:pPr>
               <w:spacing w:line="240" w:lineRule="auto"/>
+              <w:rPr>
+                <w:sz w:val="20"/>
+              </w:rPr>
             </w:pPr>
             <w:r>
               <w:rPr>
                 <w:sz w:val="20"/>
               </w:rPr>
               <w:t>Sends info to all clients in the case someone reconnects</w:t>
+            </w:r>
+          </w:p>
+          <w:p>
+            <w:pPr>
+              <w:spacing w:line="240" w:lineRule="auto"/>
+            </w:pPr>
+            <w:proofErr w:type="spellStart"/>
+            <w:r>
+              <w:rPr>
+                <w:sz w:val="20"/>
+              </w:rPr>
+              <w:t>clientJoined</w:t>
+            </w:r>
+            <w:proofErr w:type="spellEnd"/>
+            <w:r>
+              <w:rPr>
+                <w:sz w:val="20"/>
+              </w:rPr>
+              <w:t>(string username)</w:t>
             </w:r>
           </w:p>
           <w:p>
@@ -4153,7 +4314,7 @@
                 <w:b/>
                 <w:sz w:val="20"/>
               </w:rPr>
-              <w:t>POPULATE_GAMES</w:t>
+              <w:t>SEND_GAME_LOBBY</w:t>
             </w:r>
           </w:p>
         </w:tc>
@@ -4181,17 +4342,56 @@
           <w:p>
             <w:pPr>
               <w:spacing w:line="240" w:lineRule="auto"/>
-            </w:pPr>
-            <w:proofErr w:type="gramStart"/>
-            <w:r>
-              <w:rPr>
-                <w:b/>
-                <w:i/>
-                <w:sz w:val="20"/>
-              </w:rPr>
-              <w:t>void</w:t>
-            </w:r>
-            <w:proofErr w:type="gramEnd"/>
+              <w:rPr>
+                <w:b/>
+                <w:i/>
+                <w:sz w:val="20"/>
+              </w:rPr>
+            </w:pPr>
+            <w:r>
+              <w:rPr>
+                <w:b/>
+                <w:i/>
+                <w:sz w:val="20"/>
+              </w:rPr>
+              <w:t xml:space="preserve">void </w:t>
+            </w:r>
+            <w:proofErr w:type="spellStart"/>
+            <w:r>
+              <w:rPr>
+                <w:b/>
+                <w:i/>
+                <w:sz w:val="20"/>
+              </w:rPr>
+              <w:t>RefreshGames</w:t>
+            </w:r>
+            <w:proofErr w:type="spellEnd"/>
+            <w:r>
+              <w:rPr>
+                <w:b/>
+                <w:i/>
+                <w:sz w:val="20"/>
+              </w:rPr>
+              <w:t>(</w:t>
+            </w:r>
+            <w:r>
+              <w:rPr>
+                <w:b/>
+                <w:i/>
+                <w:sz w:val="20"/>
+              </w:rPr>
+              <w:t xml:space="preserve">string hostname, </w:t>
+            </w:r>
+            <w:proofErr w:type="spellStart"/>
+            <w:r>
+              <w:rPr>
+                <w:b/>
+                <w:i/>
+                <w:sz w:val="20"/>
+              </w:rPr>
+              <w:t>uint</w:t>
+            </w:r>
+            <w:proofErr w:type="spellEnd"/>
             <w:r>
               <w:rPr>
                 <w:b/>
@@ -4207,25 +4407,7 @@
                 <w:i/>
                 <w:sz w:val="20"/>
               </w:rPr>
-              <w:t>RefreshGames</w:t>
-            </w:r>
-            <w:proofErr w:type="spellEnd"/>
-            <w:r>
-              <w:rPr>
-                <w:b/>
-                <w:i/>
-                <w:sz w:val="20"/>
-              </w:rPr>
-              <w:t xml:space="preserve">(string </w:t>
-            </w:r>
-            <w:proofErr w:type="spellStart"/>
-            <w:r>
-              <w:rPr>
-                <w:b/>
-                <w:i/>
-                <w:sz w:val="20"/>
-              </w:rPr>
-              <w:t>playerName</w:t>
+              <w:t>numOfPlayers</w:t>
             </w:r>
             <w:proofErr w:type="spellEnd"/>
             <w:r>
@@ -4243,7 +4425,7 @@
                 <w:i/>
                 <w:sz w:val="20"/>
               </w:rPr>
-              <w:t>uid</w:t>
+              <w:t>uint</w:t>
             </w:r>
             <w:proofErr w:type="spellEnd"/>
             <w:r>
@@ -4261,23 +4443,58 @@
                 <w:i/>
                 <w:sz w:val="20"/>
               </w:rPr>
-              <w:t>lobbyID</w:t>
-            </w:r>
-            <w:proofErr w:type="spellEnd"/>
-            <w:r>
-              <w:rPr>
-                <w:b/>
-                <w:i/>
-                <w:sz w:val="20"/>
-              </w:rPr>
-              <w:t>, ??????[ ] games)</w:t>
-            </w:r>
-            <w:r>
-              <w:rPr>
-                <w:sz w:val="20"/>
-              </w:rPr>
-              <w:t xml:space="preserve"> </w:t>
-            </w:r>
+              <w:t>maxNumOfPlayers</w:t>
+            </w:r>
+            <w:proofErr w:type="spellEnd"/>
+            <w:r>
+              <w:rPr>
+                <w:b/>
+                <w:i/>
+                <w:sz w:val="20"/>
+              </w:rPr>
+              <w:t>)</w:t>
+            </w:r>
+          </w:p>
+          <w:p>
+            <w:pPr>
+              <w:spacing w:line="240" w:lineRule="auto"/>
+            </w:pPr>
+            <w:r>
+              <w:rPr>
+                <w:b/>
+                <w:i/>
+                <w:sz w:val="20"/>
+              </w:rPr>
+              <w:t>[1]hostname length [n] hostname [1] #</w:t>
+            </w:r>
+            <w:proofErr w:type="spellStart"/>
+            <w:r>
+              <w:rPr>
+                <w:b/>
+                <w:i/>
+                <w:sz w:val="20"/>
+              </w:rPr>
+              <w:t>ofPlayers</w:t>
+            </w:r>
+            <w:proofErr w:type="spellEnd"/>
+            <w:r>
+              <w:rPr>
+                <w:b/>
+                <w:i/>
+                <w:sz w:val="20"/>
+              </w:rPr>
+              <w:t xml:space="preserve"> [1]</w:t>
+            </w:r>
+            <w:proofErr w:type="spellStart"/>
+            <w:r>
+              <w:rPr>
+                <w:b/>
+                <w:i/>
+                <w:sz w:val="20"/>
+              </w:rPr>
+              <w:t>max#ofPlayers</w:t>
+            </w:r>
+            <w:proofErr w:type="spellEnd"/>
           </w:p>
         </w:tc>
       </w:tr>
@@ -4354,7 +4571,7 @@
                 <w:i/>
                 <w:sz w:val="20"/>
               </w:rPr>
-              <w:t xml:space="preserve">( </w:t>
+              <w:t>(</w:t>
             </w:r>
             <w:proofErr w:type="spellStart"/>
             <w:r>
@@ -4480,6 +4697,11 @@
           <w:p>
             <w:pPr>
               <w:spacing w:line="240" w:lineRule="auto"/>
+              <w:rPr>
+                <w:b/>
+                <w:i/>
+                <w:sz w:val="20"/>
+              </w:rPr>
             </w:pPr>
             <w:r>
               <w:rPr>
@@ -4496,16 +4718,24 @@
                 <w:i/>
                 <w:sz w:val="20"/>
               </w:rPr>
-              <w:t>PlayerCreatedGame</w:t>
-            </w:r>
-            <w:proofErr w:type="spellEnd"/>
-            <w:r>
-              <w:rPr>
-                <w:b/>
-                <w:i/>
-                <w:sz w:val="20"/>
-              </w:rPr>
-              <w:t xml:space="preserve">( </w:t>
+              <w:t>PlayerCreatedGa</w:t>
+            </w:r>
+            <w:r>
+              <w:rPr>
+                <w:b/>
+                <w:i/>
+                <w:sz w:val="20"/>
+              </w:rPr>
+              <w:t>me</w:t>
+            </w:r>
+            <w:proofErr w:type="spellEnd"/>
+            <w:r>
+              <w:rPr>
+                <w:b/>
+                <w:i/>
+                <w:sz w:val="20"/>
+              </w:rPr>
+              <w:t>(</w:t>
             </w:r>
             <w:proofErr w:type="spellStart"/>
             <w:r>
@@ -4561,6 +4791,29 @@
               </w:rPr>
               <w:t>)</w:t>
             </w:r>
+          </w:p>
+          <w:p>
+            <w:pPr>
+              <w:spacing w:line="240" w:lineRule="auto"/>
+            </w:pPr>
+            <w:r>
+              <w:rPr>
+                <w:b/>
+                <w:i/>
+                <w:sz w:val="20"/>
+              </w:rPr>
+              <w:t>[1]Boolean, [4]</w:t>
+            </w:r>
+            <w:proofErr w:type="spellStart"/>
+            <w:r>
+              <w:rPr>
+                <w:b/>
+                <w:i/>
+                <w:sz w:val="20"/>
+              </w:rPr>
+              <w:t>GameID</w:t>
+            </w:r>
+            <w:proofErr w:type="spellEnd"/>
           </w:p>
         </w:tc>
       </w:tr>
@@ -4636,112 +4889,6 @@
             <w:pPr>
               <w:spacing w:line="240" w:lineRule="auto"/>
             </w:pPr>
-          </w:p>
-        </w:tc>
-      </w:tr>
-      <w:tr>
-        <w:tc>
-          <w:tcPr>
-            <w:tcW w:w="2835" w:type="dxa"/>
-            <w:tcMar>
-              <w:top w:w="100" w:type="dxa"/>
-              <w:left w:w="100" w:type="dxa"/>
-              <w:bottom w:w="100" w:type="dxa"/>
-              <w:right w:w="100" w:type="dxa"/>
-            </w:tcMar>
-          </w:tcPr>
-          <w:p>
-            <w:pPr>
-              <w:spacing w:line="240" w:lineRule="auto"/>
-            </w:pPr>
-            <w:r>
-              <w:rPr>
-                <w:b/>
-                <w:sz w:val="20"/>
-              </w:rPr>
-              <w:t>REFRESH_LOBBY</w:t>
-            </w:r>
-          </w:p>
-        </w:tc>
-        <w:tc>
-          <w:tcPr>
-            <w:tcW w:w="6525" w:type="dxa"/>
-            <w:tcMar>
-              <w:top w:w="100" w:type="dxa"/>
-              <w:left w:w="100" w:type="dxa"/>
-              <w:bottom w:w="100" w:type="dxa"/>
-              <w:right w:w="100" w:type="dxa"/>
-            </w:tcMar>
-          </w:tcPr>
-          <w:p>
-            <w:pPr>
-              <w:spacing w:line="240" w:lineRule="auto"/>
-            </w:pPr>
-            <w:r>
-              <w:rPr>
-                <w:sz w:val="20"/>
-              </w:rPr>
-              <w:t xml:space="preserve">Allows the server to send the data of all the clients viewing/joined the selected game. </w:t>
-            </w:r>
-          </w:p>
-          <w:p>
-            <w:pPr>
-              <w:spacing w:line="240" w:lineRule="auto"/>
-            </w:pPr>
-            <w:proofErr w:type="gramStart"/>
-            <w:r>
-              <w:rPr>
-                <w:b/>
-                <w:i/>
-                <w:sz w:val="20"/>
-              </w:rPr>
-              <w:t>void</w:t>
-            </w:r>
-            <w:proofErr w:type="gramEnd"/>
-            <w:r>
-              <w:rPr>
-                <w:b/>
-                <w:i/>
-                <w:sz w:val="20"/>
-              </w:rPr>
-              <w:t xml:space="preserve"> </w:t>
-            </w:r>
-            <w:proofErr w:type="spellStart"/>
-            <w:r>
-              <w:rPr>
-                <w:b/>
-                <w:i/>
-                <w:sz w:val="20"/>
-              </w:rPr>
-              <w:t>UpdateLobby</w:t>
-            </w:r>
-            <w:proofErr w:type="spellEnd"/>
-            <w:r>
-              <w:rPr>
-                <w:b/>
-                <w:i/>
-                <w:sz w:val="20"/>
-              </w:rPr>
-              <w:t xml:space="preserve">(????? </w:t>
-            </w:r>
-            <w:proofErr w:type="spellStart"/>
-            <w:r>
-              <w:rPr>
-                <w:b/>
-                <w:i/>
-                <w:sz w:val="20"/>
-              </w:rPr>
-              <w:t>LobbyInfo</w:t>
-            </w:r>
-            <w:proofErr w:type="spellEnd"/>
-            <w:r>
-              <w:rPr>
-                <w:b/>
-                <w:i/>
-                <w:sz w:val="20"/>
-              </w:rPr>
-              <w:t>)</w:t>
-            </w:r>
           </w:p>
         </w:tc>
       </w:tr>
@@ -4768,7 +4915,7 @@
                 <w:b/>
                 <w:sz w:val="20"/>
               </w:rPr>
-              <w:t>RETURN_DISBAND_GAME</w:t>
+              <w:t>BROADCAST_DISBAND_GAME</w:t>
             </w:r>
           </w:p>
         </w:tc>
@@ -4785,80 +4932,50 @@
           <w:p>
             <w:pPr>
               <w:spacing w:line="240" w:lineRule="auto"/>
-            </w:pPr>
-            <w:r>
-              <w:rPr>
-                <w:sz w:val="20"/>
-              </w:rPr>
-              <w:t>Returns the response to the host if the game was disbanded or not.</w:t>
-            </w:r>
-          </w:p>
-          <w:p>
-            <w:pPr>
-              <w:spacing w:line="240" w:lineRule="auto"/>
-            </w:pPr>
-            <w:r>
-              <w:rPr>
-                <w:b/>
-                <w:i/>
-                <w:sz w:val="20"/>
-              </w:rPr>
-              <w:t xml:space="preserve">void </w:t>
-            </w:r>
-            <w:proofErr w:type="spellStart"/>
-            <w:r>
-              <w:rPr>
-                <w:b/>
-                <w:i/>
-                <w:sz w:val="20"/>
-              </w:rPr>
-              <w:t>PlayerDisbandedGame</w:t>
-            </w:r>
-            <w:proofErr w:type="spellEnd"/>
-            <w:r>
-              <w:rPr>
-                <w:b/>
-                <w:i/>
-                <w:sz w:val="20"/>
-              </w:rPr>
-              <w:t xml:space="preserve">( </w:t>
-            </w:r>
-            <w:proofErr w:type="spellStart"/>
-            <w:r>
-              <w:rPr>
-                <w:b/>
-                <w:i/>
-                <w:sz w:val="20"/>
-              </w:rPr>
-              <w:t>boolean</w:t>
-            </w:r>
-            <w:proofErr w:type="spellEnd"/>
-            <w:r>
-              <w:rPr>
-                <w:b/>
-                <w:i/>
-                <w:sz w:val="20"/>
-              </w:rPr>
-              <w:t xml:space="preserve"> response)</w:t>
-            </w:r>
-          </w:p>
-          <w:p>
-            <w:pPr>
-              <w:spacing w:line="240" w:lineRule="auto"/>
-            </w:pPr>
-            <w:r>
-              <w:rPr>
-                <w:sz w:val="20"/>
-              </w:rPr>
-              <w:t>[1] Boolean</w:t>
-            </w:r>
+              <w:rPr>
+                <w:sz w:val="20"/>
+              </w:rPr>
+            </w:pPr>
+            <w:r>
+              <w:rPr>
+                <w:sz w:val="20"/>
+              </w:rPr>
+              <w:t>Will notify all other players in the game lobby that the game has been disbanded, and should return to game viewer.</w:t>
+            </w:r>
+          </w:p>
+          <w:p>
+            <w:pPr>
+              <w:spacing w:line="240" w:lineRule="auto"/>
+            </w:pPr>
+            <w:r>
+              <w:rPr>
+                <w:sz w:val="20"/>
+              </w:rPr>
+              <w:t xml:space="preserve">Void </w:t>
+            </w:r>
+            <w:proofErr w:type="spellStart"/>
+            <w:r>
+              <w:rPr>
+                <w:sz w:val="20"/>
+              </w:rPr>
+              <w:t>DisbandGame</w:t>
+            </w:r>
+            <w:proofErr w:type="spellEnd"/>
+            <w:r>
+              <w:rPr>
+                <w:sz w:val="20"/>
+              </w:rPr>
+              <w:t>()     **HOST ONLY**</w:t>
+            </w:r>
+          </w:p>
+          <w:p>
+            <w:pPr>
+              <w:spacing w:line="240" w:lineRule="auto"/>
+            </w:pPr>
           </w:p>
         </w:tc>
       </w:tr>
       <w:tr>
-        <w:trPr>
-          <w:trHeight w:val="740"/>
-        </w:trPr>
         <w:tc>
           <w:tcPr>
             <w:tcW w:w="2835" w:type="dxa"/>
@@ -4878,7 +4995,7 @@
                 <w:b/>
                 <w:sz w:val="20"/>
               </w:rPr>
-              <w:t>BROADCAST_DISBAND_GAME</w:t>
+              <w:t>RETURN_JOIN_TEAM</w:t>
             </w:r>
           </w:p>
         </w:tc>
@@ -4900,13 +5017,96 @@
               <w:rPr>
                 <w:sz w:val="20"/>
               </w:rPr>
-              <w:t>Will notify all other players in the game lobby that the game has been disbanded, and should return to game viewer.</w:t>
-            </w:r>
-          </w:p>
-          <w:p>
-            <w:pPr>
-              <w:spacing w:line="240" w:lineRule="auto"/>
-            </w:pPr>
+              <w:t>Returns the response to the player if they were able to join the team or not.</w:t>
+            </w:r>
+          </w:p>
+          <w:p>
+            <w:pPr>
+              <w:spacing w:line="240" w:lineRule="auto"/>
+            </w:pPr>
+            <w:r>
+              <w:rPr>
+                <w:b/>
+                <w:i/>
+                <w:sz w:val="20"/>
+              </w:rPr>
+              <w:t xml:space="preserve">void </w:t>
+            </w:r>
+            <w:proofErr w:type="spellStart"/>
+            <w:r>
+              <w:rPr>
+                <w:b/>
+                <w:i/>
+                <w:sz w:val="20"/>
+              </w:rPr>
+              <w:t>PlayerJoinedTeam</w:t>
+            </w:r>
+            <w:proofErr w:type="spellEnd"/>
+            <w:r>
+              <w:rPr>
+                <w:b/>
+                <w:i/>
+                <w:sz w:val="20"/>
+              </w:rPr>
+              <w:t>(</w:t>
+            </w:r>
+            <w:r>
+              <w:rPr>
+                <w:b/>
+                <w:i/>
+                <w:sz w:val="20"/>
+              </w:rPr>
+              <w:t xml:space="preserve">string username, </w:t>
+            </w:r>
+            <w:proofErr w:type="spellStart"/>
+            <w:r>
+              <w:rPr>
+                <w:b/>
+                <w:i/>
+                <w:sz w:val="20"/>
+              </w:rPr>
+              <w:t>uint</w:t>
+            </w:r>
+            <w:proofErr w:type="spellEnd"/>
+            <w:r>
+              <w:rPr>
+                <w:b/>
+                <w:i/>
+                <w:sz w:val="20"/>
+              </w:rPr>
+              <w:t xml:space="preserve"> </w:t>
+            </w:r>
+            <w:proofErr w:type="spellStart"/>
+            <w:r>
+              <w:rPr>
+                <w:b/>
+                <w:i/>
+                <w:sz w:val="20"/>
+              </w:rPr>
+              <w:t>teamID</w:t>
+            </w:r>
+            <w:proofErr w:type="spellEnd"/>
+            <w:r>
+              <w:rPr>
+                <w:b/>
+                <w:i/>
+                <w:sz w:val="20"/>
+              </w:rPr>
+              <w:t>)</w:t>
+            </w:r>
+          </w:p>
+          <w:p>
+            <w:pPr>
+              <w:spacing w:line="240" w:lineRule="auto"/>
+            </w:pPr>
+            <w:r>
+              <w:t>[1] username length [n] username [1]</w:t>
+            </w:r>
+            <w:proofErr w:type="spellStart"/>
+            <w:r>
+              <w:t>teamID</w:t>
+            </w:r>
+            <w:proofErr w:type="spellEnd"/>
           </w:p>
         </w:tc>
       </w:tr>
@@ -4930,7 +5130,8 @@
                 <w:b/>
                 <w:sz w:val="20"/>
               </w:rPr>
-              <w:t>RETURN_JOIN_TEAM</w:t>
+              <w:lastRenderedPageBreak/>
+              <w:t>BENCH_PLAYER</w:t>
             </w:r>
           </w:p>
         </w:tc>
@@ -4952,12 +5153,17 @@
               <w:rPr>
                 <w:sz w:val="20"/>
               </w:rPr>
-              <w:t>Returns the response to the player if they were able to join the team or not.</w:t>
-            </w:r>
-          </w:p>
-          <w:p>
-            <w:pPr>
-              <w:spacing w:line="240" w:lineRule="auto"/>
+              <w:t>Tells everyone to bench a specific player</w:t>
+            </w:r>
+          </w:p>
+          <w:p>
+            <w:pPr>
+              <w:spacing w:line="240" w:lineRule="auto"/>
+              <w:rPr>
+                <w:b/>
+                <w:i/>
+                <w:sz w:val="20"/>
+              </w:rPr>
             </w:pPr>
             <w:r>
               <w:rPr>
@@ -4974,43 +5180,15 @@
                 <w:i/>
                 <w:sz w:val="20"/>
               </w:rPr>
-              <w:t>PlayerJoinedTeam</w:t>
-            </w:r>
-            <w:proofErr w:type="spellEnd"/>
-            <w:r>
-              <w:rPr>
-                <w:b/>
-                <w:i/>
-                <w:sz w:val="20"/>
-              </w:rPr>
-              <w:t xml:space="preserve">( </w:t>
-            </w:r>
-            <w:proofErr w:type="spellStart"/>
-            <w:r>
-              <w:rPr>
-                <w:b/>
-                <w:i/>
-                <w:sz w:val="20"/>
-              </w:rPr>
-              <w:t>boolean</w:t>
-            </w:r>
-            <w:proofErr w:type="spellEnd"/>
-            <w:r>
-              <w:rPr>
-                <w:b/>
-                <w:i/>
-                <w:sz w:val="20"/>
-              </w:rPr>
-              <w:t xml:space="preserve"> response, </w:t>
-            </w:r>
-            <w:proofErr w:type="spellStart"/>
-            <w:r>
-              <w:rPr>
-                <w:b/>
-                <w:i/>
-                <w:sz w:val="20"/>
-              </w:rPr>
-              <w:t>uint</w:t>
+              <w:t>Bench</w:t>
+            </w:r>
+            <w:r>
+              <w:rPr>
+                <w:b/>
+                <w:i/>
+                <w:sz w:val="20"/>
+              </w:rPr>
+              <w:t>Player</w:t>
             </w:r>
             <w:proofErr w:type="spellEnd"/>
             <w:r>
@@ -5021,14 +5199,22 @@
               </w:rPr>
               <w:t xml:space="preserve"> </w:t>
             </w:r>
-            <w:proofErr w:type="spellStart"/>
-            <w:r>
-              <w:rPr>
-                <w:b/>
-                <w:i/>
-                <w:sz w:val="20"/>
-              </w:rPr>
-              <w:t>teamID</w:t>
+            <w:r>
+              <w:rPr>
+                <w:b/>
+                <w:i/>
+                <w:sz w:val="20"/>
+              </w:rPr>
+              <w:t xml:space="preserve">(string </w:t>
+            </w:r>
+            <w:proofErr w:type="spellStart"/>
+            <w:r>
+              <w:rPr>
+                <w:b/>
+                <w:i/>
+                <w:sz w:val="20"/>
+              </w:rPr>
+              <w:t>playerName</w:t>
             </w:r>
             <w:proofErr w:type="spellEnd"/>
             <w:r>
@@ -5046,11 +5232,17 @@
             </w:pPr>
             <w:r>
               <w:rPr>
-                <w:sz w:val="20"/>
-              </w:rPr>
-              <w:lastRenderedPageBreak/>
-              <w:t>[1] Boolean</w:t>
-            </w:r>
+                <w:b/>
+                <w:i/>
+                <w:sz w:val="20"/>
+              </w:rPr>
+              <w:t>[1]username length [n] username</w:t>
+            </w:r>
+          </w:p>
+          <w:p>
+            <w:pPr>
+              <w:spacing w:line="240" w:lineRule="auto"/>
+            </w:pPr>
           </w:p>
         </w:tc>
       </w:tr>
@@ -5069,14 +5261,6 @@
             <w:pPr>
               <w:spacing w:line="240" w:lineRule="auto"/>
             </w:pPr>
-            <w:r>
-              <w:rPr>
-                <w:b/>
-                <w:sz w:val="20"/>
-              </w:rPr>
-              <w:lastRenderedPageBreak/>
-              <w:t>RETURN_BENCH_PLAYER</w:t>
-            </w:r>
           </w:p>
         </w:tc>
         <w:tc>
@@ -5093,90 +5277,6 @@
             <w:pPr>
               <w:spacing w:line="240" w:lineRule="auto"/>
             </w:pPr>
-            <w:r>
-              <w:rPr>
-                <w:sz w:val="20"/>
-              </w:rPr>
-              <w:t>Returns the response for the player that requested to be benched, and if it was successful.</w:t>
-            </w:r>
-          </w:p>
-          <w:p>
-            <w:pPr>
-              <w:spacing w:line="240" w:lineRule="auto"/>
-            </w:pPr>
-            <w:r>
-              <w:rPr>
-                <w:b/>
-                <w:i/>
-                <w:sz w:val="20"/>
-              </w:rPr>
-              <w:t xml:space="preserve">void </w:t>
-            </w:r>
-            <w:proofErr w:type="spellStart"/>
-            <w:r>
-              <w:rPr>
-                <w:b/>
-                <w:i/>
-                <w:sz w:val="20"/>
-              </w:rPr>
-              <w:t>PlayerBenched</w:t>
-            </w:r>
-            <w:proofErr w:type="spellEnd"/>
-            <w:r>
-              <w:rPr>
-                <w:b/>
-                <w:i/>
-                <w:sz w:val="20"/>
-              </w:rPr>
-              <w:t xml:space="preserve">(string </w:t>
-            </w:r>
-            <w:proofErr w:type="spellStart"/>
-            <w:r>
-              <w:rPr>
-                <w:b/>
-                <w:i/>
-                <w:sz w:val="20"/>
-              </w:rPr>
-              <w:t>playerName</w:t>
-            </w:r>
-            <w:proofErr w:type="spellEnd"/>
-            <w:r>
-              <w:rPr>
-                <w:b/>
-                <w:i/>
-                <w:sz w:val="20"/>
-              </w:rPr>
-              <w:t xml:space="preserve">, </w:t>
-            </w:r>
-            <w:proofErr w:type="spellStart"/>
-            <w:r>
-              <w:rPr>
-                <w:b/>
-                <w:i/>
-                <w:sz w:val="20"/>
-              </w:rPr>
-              <w:t>boolean</w:t>
-            </w:r>
-            <w:proofErr w:type="spellEnd"/>
-            <w:r>
-              <w:rPr>
-                <w:b/>
-                <w:i/>
-                <w:sz w:val="20"/>
-              </w:rPr>
-              <w:t xml:space="preserve"> response)</w:t>
-            </w:r>
-          </w:p>
-          <w:p>
-            <w:pPr>
-              <w:spacing w:line="240" w:lineRule="auto"/>
-            </w:pPr>
-            <w:r>
-              <w:rPr>
-                <w:sz w:val="20"/>
-              </w:rPr>
-              <w:t>[1] Boolean</w:t>
-            </w:r>
           </w:p>
         </w:tc>
       </w:tr>
@@ -5197,10 +5297,10 @@
             </w:pPr>
             <w:r>
               <w:rPr>
-                <w:b/>
-                <w:sz w:val="20"/>
-              </w:rPr>
-              <w:t>UPDATE_GAMEPLAY_OPTIONS</w:t>
+                <w:sz w:val="20"/>
+                <w:u w:val="single"/>
+              </w:rPr>
+              <w:t xml:space="preserve">Chat </w:t>
             </w:r>
           </w:p>
         </w:tc>
@@ -5218,12 +5318,6 @@
             <w:pPr>
               <w:spacing w:line="240" w:lineRule="auto"/>
             </w:pPr>
-            <w:r>
-              <w:rPr>
-                <w:sz w:val="20"/>
-              </w:rPr>
-              <w:t>When the gameplay options are updated by the host, this will be sent to all the clients within the game and notify them of the changes.</w:t>
-            </w:r>
           </w:p>
         </w:tc>
       </w:tr>
@@ -5242,6 +5336,20 @@
             <w:pPr>
               <w:spacing w:line="240" w:lineRule="auto"/>
             </w:pPr>
+            <w:r>
+              <w:rPr>
+                <w:b/>
+                <w:sz w:val="20"/>
+              </w:rPr>
+              <w:t>SEND_PARTY</w:t>
+            </w:r>
+            <w:r>
+              <w:rPr>
+                <w:b/>
+                <w:sz w:val="20"/>
+              </w:rPr>
+              <w:t>_MESSAGE</w:t>
+            </w:r>
           </w:p>
         </w:tc>
         <w:tc>
@@ -5258,6 +5366,108 @@
             <w:pPr>
               <w:spacing w:line="240" w:lineRule="auto"/>
             </w:pPr>
+            <w:r>
+              <w:rPr>
+                <w:sz w:val="20"/>
+              </w:rPr>
+              <w:t>Will send a message to all players in the specified game.</w:t>
+            </w:r>
+          </w:p>
+          <w:p>
+            <w:pPr>
+              <w:spacing w:line="240" w:lineRule="auto"/>
+              <w:rPr>
+                <w:b/>
+                <w:i/>
+                <w:sz w:val="20"/>
+              </w:rPr>
+            </w:pPr>
+            <w:r>
+              <w:rPr>
+                <w:b/>
+                <w:i/>
+                <w:sz w:val="20"/>
+              </w:rPr>
+              <w:t xml:space="preserve">void </w:t>
+            </w:r>
+            <w:proofErr w:type="spellStart"/>
+            <w:r>
+              <w:rPr>
+                <w:b/>
+                <w:i/>
+                <w:sz w:val="20"/>
+              </w:rPr>
+              <w:t>SendPartyMessage</w:t>
+            </w:r>
+            <w:proofErr w:type="spellEnd"/>
+            <w:r>
+              <w:rPr>
+                <w:b/>
+                <w:i/>
+                <w:sz w:val="20"/>
+              </w:rPr>
+              <w:t>(</w:t>
+            </w:r>
+            <w:proofErr w:type="spellStart"/>
+            <w:r>
+              <w:rPr>
+                <w:b/>
+                <w:i/>
+                <w:sz w:val="20"/>
+              </w:rPr>
+              <w:t>uint</w:t>
+            </w:r>
+            <w:proofErr w:type="spellEnd"/>
+            <w:r>
+              <w:rPr>
+                <w:b/>
+                <w:i/>
+                <w:sz w:val="20"/>
+              </w:rPr>
+              <w:t xml:space="preserve"> </w:t>
+            </w:r>
+            <w:proofErr w:type="spellStart"/>
+            <w:r>
+              <w:rPr>
+                <w:b/>
+                <w:i/>
+                <w:sz w:val="20"/>
+              </w:rPr>
+              <w:t>teamID</w:t>
+            </w:r>
+            <w:proofErr w:type="spellEnd"/>
+            <w:r>
+              <w:rPr>
+                <w:b/>
+                <w:i/>
+                <w:sz w:val="20"/>
+              </w:rPr>
+              <w:t xml:space="preserve">, </w:t>
+            </w:r>
+            <w:r>
+              <w:rPr>
+                <w:b/>
+                <w:i/>
+                <w:sz w:val="20"/>
+              </w:rPr>
+              <w:t>string message)</w:t>
+            </w:r>
+          </w:p>
+          <w:p>
+            <w:pPr>
+              <w:spacing w:line="240" w:lineRule="auto"/>
+            </w:pPr>
+            <w:r>
+              <w:t xml:space="preserve">[1] </w:t>
+            </w:r>
+            <w:proofErr w:type="spellStart"/>
+            <w:r>
+              <w:t>teamID</w:t>
+            </w:r>
+            <w:proofErr w:type="spellEnd"/>
+            <w:r>
+              <w:t xml:space="preserve"> [1] message length [n] message</w:t>
+            </w:r>
           </w:p>
         </w:tc>
       </w:tr>
@@ -5278,10 +5488,24 @@
             </w:pPr>
             <w:r>
               <w:rPr>
-                <w:sz w:val="20"/>
-                <w:u w:val="single"/>
-              </w:rPr>
-              <w:t xml:space="preserve">Chat </w:t>
+                <w:b/>
+                <w:sz w:val="20"/>
+              </w:rPr>
+              <w:t>SEND_LOBBY</w:t>
+            </w:r>
+            <w:r>
+              <w:rPr>
+                <w:b/>
+                <w:sz w:val="20"/>
+              </w:rPr>
+              <w:t>_</w:t>
+            </w:r>
+            <w:r>
+              <w:rPr>
+                <w:b/>
+                <w:sz w:val="20"/>
+              </w:rPr>
+              <w:t>MESSAGE</w:t>
             </w:r>
           </w:p>
         </w:tc>
@@ -5298,7 +5522,66 @@
           <w:p>
             <w:pPr>
               <w:spacing w:line="240" w:lineRule="auto"/>
-            </w:pPr>
+              <w:rPr>
+                <w:sz w:val="20"/>
+              </w:rPr>
+            </w:pPr>
+            <w:r>
+              <w:rPr>
+                <w:sz w:val="20"/>
+              </w:rPr>
+              <w:t>Will send a message to all players within the same game lobby.</w:t>
+            </w:r>
+          </w:p>
+          <w:p>
+            <w:pPr>
+              <w:spacing w:line="240" w:lineRule="auto"/>
+              <w:rPr>
+                <w:b/>
+                <w:i/>
+                <w:sz w:val="20"/>
+              </w:rPr>
+            </w:pPr>
+            <w:r>
+              <w:rPr>
+                <w:b/>
+                <w:i/>
+                <w:sz w:val="20"/>
+              </w:rPr>
+              <w:t xml:space="preserve">Void </w:t>
+            </w:r>
+            <w:proofErr w:type="spellStart"/>
+            <w:r>
+              <w:rPr>
+                <w:b/>
+                <w:i/>
+                <w:sz w:val="20"/>
+              </w:rPr>
+              <w:t>SendLobbyMessage</w:t>
+            </w:r>
+            <w:proofErr w:type="spellEnd"/>
+            <w:r>
+              <w:rPr>
+                <w:b/>
+                <w:i/>
+                <w:sz w:val="20"/>
+              </w:rPr>
+              <w:t>(string message)</w:t>
+            </w:r>
+          </w:p>
+          <w:p>
+            <w:pPr>
+              <w:spacing w:line="240" w:lineRule="auto"/>
+              <w:rPr>
+                <w:b/>
+              </w:rPr>
+            </w:pPr>
+            <w:r>
+              <w:rPr>
+                <w:b/>
+              </w:rPr>
+              <w:t>[1] message length [n] message</w:t>
+            </w:r>
           </w:p>
         </w:tc>
       </w:tr>
@@ -5322,7 +5605,14 @@
                 <w:b/>
                 <w:sz w:val="20"/>
               </w:rPr>
-              <w:t>BROADCAST_MESSAGE_IG</w:t>
+              <w:t>SEND</w:t>
+            </w:r>
+            <w:r>
+              <w:rPr>
+                <w:b/>
+                <w:sz w:val="20"/>
+              </w:rPr>
+              <w:t>_WHISPER</w:t>
             </w:r>
           </w:p>
         </w:tc>
@@ -5339,97 +5629,57 @@
           <w:p>
             <w:pPr>
               <w:spacing w:line="240" w:lineRule="auto"/>
-            </w:pPr>
-            <w:r>
-              <w:rPr>
-                <w:sz w:val="20"/>
-              </w:rPr>
-              <w:t>Will send a message to all players in the specified game.</w:t>
-            </w:r>
-          </w:p>
-          <w:p>
-            <w:pPr>
-              <w:spacing w:line="240" w:lineRule="auto"/>
-            </w:pPr>
-            <w:r>
-              <w:rPr>
-                <w:b/>
-                <w:i/>
-                <w:sz w:val="20"/>
-              </w:rPr>
-              <w:t xml:space="preserve">void </w:t>
-            </w:r>
-            <w:proofErr w:type="spellStart"/>
-            <w:r>
-              <w:rPr>
-                <w:b/>
-                <w:i/>
-                <w:sz w:val="20"/>
-              </w:rPr>
-              <w:t>UserChatMessage</w:t>
-            </w:r>
-            <w:proofErr w:type="spellEnd"/>
-            <w:r>
-              <w:rPr>
-                <w:b/>
-                <w:i/>
-                <w:sz w:val="20"/>
-              </w:rPr>
-              <w:t xml:space="preserve">(string </w:t>
-            </w:r>
-            <w:proofErr w:type="spellStart"/>
-            <w:r>
-              <w:rPr>
-                <w:b/>
-                <w:i/>
-                <w:sz w:val="20"/>
-              </w:rPr>
-              <w:t>playerName</w:t>
-            </w:r>
-            <w:proofErr w:type="spellEnd"/>
-            <w:r>
-              <w:rPr>
-                <w:b/>
-                <w:i/>
-                <w:sz w:val="20"/>
-              </w:rPr>
-              <w:t xml:space="preserve">, string </w:t>
-            </w:r>
-            <w:proofErr w:type="spellStart"/>
-            <w:r>
-              <w:rPr>
-                <w:b/>
-                <w:i/>
-                <w:sz w:val="20"/>
-              </w:rPr>
-              <w:t>senderName</w:t>
-            </w:r>
-            <w:proofErr w:type="spellEnd"/>
-            <w:r>
-              <w:rPr>
-                <w:b/>
-                <w:i/>
-                <w:sz w:val="20"/>
-              </w:rPr>
-              <w:t xml:space="preserve">, string message, </w:t>
-            </w:r>
-            <w:proofErr w:type="spellStart"/>
-            <w:r>
-              <w:rPr>
-                <w:b/>
-                <w:i/>
-                <w:sz w:val="20"/>
-              </w:rPr>
-              <w:t>MessageType</w:t>
-            </w:r>
-            <w:proofErr w:type="spellEnd"/>
-            <w:r>
-              <w:rPr>
-                <w:b/>
-                <w:i/>
-                <w:sz w:val="20"/>
-              </w:rPr>
-              <w:t xml:space="preserve"> type)</w:t>
+              <w:rPr>
+                <w:sz w:val="20"/>
+              </w:rPr>
+            </w:pPr>
+            <w:r>
+              <w:rPr>
+                <w:sz w:val="20"/>
+              </w:rPr>
+              <w:t xml:space="preserve">Will send the whisper to the chat box of the specified player. </w:t>
+            </w:r>
+          </w:p>
+          <w:p>
+            <w:pPr>
+              <w:spacing w:line="240" w:lineRule="auto"/>
+            </w:pPr>
+            <w:r>
+              <w:rPr>
+                <w:sz w:val="20"/>
+              </w:rPr>
+              <w:t xml:space="preserve">Void </w:t>
+            </w:r>
+            <w:proofErr w:type="spellStart"/>
+            <w:r>
+              <w:rPr>
+                <w:sz w:val="20"/>
+              </w:rPr>
+              <w:t>SendWhisper</w:t>
+            </w:r>
+            <w:proofErr w:type="spellEnd"/>
+            <w:r>
+              <w:rPr>
+                <w:sz w:val="20"/>
+              </w:rPr>
+              <w:t>(string message)</w:t>
+            </w:r>
+          </w:p>
+          <w:p>
+            <w:pPr>
+              <w:spacing w:line="240" w:lineRule="auto"/>
+            </w:pPr>
+            <w:r>
+              <w:rPr>
+                <w:sz w:val="20"/>
+              </w:rPr>
+              <w:t xml:space="preserve">[1] </w:t>
+            </w:r>
+            <w:r>
+              <w:rPr>
+                <w:sz w:val="20"/>
+              </w:rPr>
+              <w:t>Message Length [N] Message</w:t>
             </w:r>
           </w:p>
         </w:tc>
@@ -5449,13 +5699,6 @@
             <w:pPr>
               <w:spacing w:line="240" w:lineRule="auto"/>
             </w:pPr>
-            <w:r>
-              <w:rPr>
-                <w:b/>
-                <w:sz w:val="20"/>
-              </w:rPr>
-              <w:t>BROADCAST_MESSAGE_GL</w:t>
-            </w:r>
           </w:p>
         </w:tc>
         <w:tc>
@@ -5472,12 +5715,6 @@
             <w:pPr>
               <w:spacing w:line="240" w:lineRule="auto"/>
             </w:pPr>
-            <w:r>
-              <w:rPr>
-                <w:sz w:val="20"/>
-              </w:rPr>
-              <w:t>Will send a message to all players within the same game lobby.</w:t>
-            </w:r>
           </w:p>
         </w:tc>
       </w:tr>
@@ -5498,10 +5735,10 @@
             </w:pPr>
             <w:r>
               <w:rPr>
-                <w:b/>
-                <w:sz w:val="20"/>
-              </w:rPr>
-              <w:t>DISPLAY_WHISPER</w:t>
+                <w:sz w:val="20"/>
+                <w:u w:val="single"/>
+              </w:rPr>
+              <w:t>In-Game Commands</w:t>
             </w:r>
           </w:p>
         </w:tc>
@@ -5519,51 +5756,6 @@
             <w:pPr>
               <w:spacing w:line="240" w:lineRule="auto"/>
             </w:pPr>
-            <w:r>
-              <w:rPr>
-                <w:sz w:val="20"/>
-              </w:rPr>
-              <w:t xml:space="preserve">Will send the whisper to the chat box of the specified player. </w:t>
-            </w:r>
-          </w:p>
-          <w:p>
-            <w:pPr>
-              <w:spacing w:line="240" w:lineRule="auto"/>
-            </w:pPr>
-            <w:r>
-              <w:rPr>
-                <w:sz w:val="20"/>
-              </w:rPr>
-              <w:t xml:space="preserve">[1] Username Length [N] Username [1] </w:t>
-            </w:r>
-            <w:proofErr w:type="spellStart"/>
-            <w:r>
-              <w:rPr>
-                <w:sz w:val="20"/>
-              </w:rPr>
-              <w:t>Reciever</w:t>
-            </w:r>
-            <w:proofErr w:type="spellEnd"/>
-            <w:r>
-              <w:rPr>
-                <w:sz w:val="20"/>
-              </w:rPr>
-              <w:t xml:space="preserve"> Name Length [N] </w:t>
-            </w:r>
-            <w:proofErr w:type="spellStart"/>
-            <w:r>
-              <w:rPr>
-                <w:sz w:val="20"/>
-              </w:rPr>
-              <w:t>Reciever</w:t>
-            </w:r>
-            <w:proofErr w:type="spellEnd"/>
-            <w:r>
-              <w:rPr>
-                <w:sz w:val="20"/>
-              </w:rPr>
-              <w:t xml:space="preserve"> Name</w:t>
-            </w:r>
           </w:p>
         </w:tc>
       </w:tr>
@@ -5587,7 +5779,7 @@
                 <w:b/>
                 <w:sz w:val="20"/>
               </w:rPr>
-              <w:t>BROADCAST_PARTY_MSG_IG</w:t>
+              <w:t>RETURN_PAUSE_GAME</w:t>
             </w:r>
           </w:p>
         </w:tc>
@@ -5609,21 +5801,81 @@
               <w:rPr>
                 <w:sz w:val="20"/>
               </w:rPr>
-              <w:t>Broadcasts the message to all players in the party while in game</w:t>
-            </w:r>
-            <w:proofErr w:type="gramStart"/>
-            <w:r>
-              <w:rPr>
-                <w:sz w:val="20"/>
-              </w:rPr>
-              <w:t>..</w:t>
-            </w:r>
-            <w:proofErr w:type="gramEnd"/>
-            <w:r>
-              <w:rPr>
-                <w:sz w:val="20"/>
-              </w:rPr>
-              <w:t xml:space="preserve"> </w:t>
+              <w:t xml:space="preserve">Relays information back to the player </w:t>
+            </w:r>
+            <w:proofErr w:type="spellStart"/>
+            <w:r>
+              <w:rPr>
+                <w:sz w:val="20"/>
+              </w:rPr>
+              <w:t>requestion</w:t>
+            </w:r>
+            <w:proofErr w:type="spellEnd"/>
+            <w:r>
+              <w:rPr>
+                <w:sz w:val="20"/>
+              </w:rPr>
+              <w:t xml:space="preserve"> to pause the game.</w:t>
+            </w:r>
+          </w:p>
+          <w:p>
+            <w:pPr>
+              <w:spacing w:line="240" w:lineRule="auto"/>
+            </w:pPr>
+            <w:r>
+              <w:rPr>
+                <w:b/>
+                <w:i/>
+                <w:sz w:val="20"/>
+              </w:rPr>
+              <w:t xml:space="preserve">void </w:t>
+            </w:r>
+            <w:proofErr w:type="spellStart"/>
+            <w:r>
+              <w:rPr>
+                <w:b/>
+                <w:i/>
+                <w:sz w:val="20"/>
+              </w:rPr>
+              <w:t>PlayerPausedGame</w:t>
+            </w:r>
+            <w:proofErr w:type="spellEnd"/>
+            <w:r>
+              <w:rPr>
+                <w:b/>
+                <w:i/>
+                <w:sz w:val="20"/>
+              </w:rPr>
+              <w:t>(</w:t>
+            </w:r>
+            <w:proofErr w:type="spellStart"/>
+            <w:r>
+              <w:rPr>
+                <w:b/>
+                <w:i/>
+                <w:sz w:val="20"/>
+              </w:rPr>
+              <w:t>boolean</w:t>
+            </w:r>
+            <w:proofErr w:type="spellEnd"/>
+            <w:r>
+              <w:rPr>
+                <w:b/>
+                <w:i/>
+                <w:sz w:val="20"/>
+              </w:rPr>
+              <w:t xml:space="preserve"> response)</w:t>
+            </w:r>
+          </w:p>
+          <w:p>
+            <w:pPr>
+              <w:spacing w:line="240" w:lineRule="auto"/>
+            </w:pPr>
+            <w:r>
+              <w:rPr>
+                <w:sz w:val="20"/>
+              </w:rPr>
+              <w:t>[1] Boolean</w:t>
             </w:r>
           </w:p>
         </w:tc>
@@ -5648,7 +5900,7 @@
                 <w:b/>
                 <w:sz w:val="20"/>
               </w:rPr>
-              <w:t>BROADCAST_PARTY_MSG_GL</w:t>
+              <w:t>RETURN_END_GAME</w:t>
             </w:r>
           </w:p>
         </w:tc>
@@ -5670,7 +5922,56 @@
               <w:rPr>
                 <w:sz w:val="20"/>
               </w:rPr>
-              <w:t>Broadcasts the message to all players in the party while in the game lobby.</w:t>
+              <w:t>Relays information back to the player requesting to end the game.</w:t>
+            </w:r>
+          </w:p>
+          <w:p>
+            <w:pPr>
+              <w:spacing w:line="240" w:lineRule="auto"/>
+            </w:pPr>
+            <w:r>
+              <w:rPr>
+                <w:b/>
+                <w:i/>
+                <w:sz w:val="20"/>
+              </w:rPr>
+              <w:t xml:space="preserve">void </w:t>
+            </w:r>
+            <w:proofErr w:type="spellStart"/>
+            <w:r>
+              <w:rPr>
+                <w:b/>
+                <w:i/>
+                <w:sz w:val="20"/>
+              </w:rPr>
+              <w:t>PlayerEndedGame</w:t>
+            </w:r>
+            <w:proofErr w:type="spellEnd"/>
+            <w:r>
+              <w:rPr>
+                <w:b/>
+                <w:i/>
+                <w:sz w:val="20"/>
+              </w:rPr>
+              <w:t>(</w:t>
+            </w:r>
+            <w:proofErr w:type="spellStart"/>
+            <w:r>
+              <w:rPr>
+                <w:b/>
+                <w:i/>
+                <w:sz w:val="20"/>
+              </w:rPr>
+              <w:t>boolean</w:t>
+            </w:r>
+            <w:proofErr w:type="spellEnd"/>
+            <w:r>
+              <w:rPr>
+                <w:b/>
+                <w:i/>
+                <w:sz w:val="20"/>
+              </w:rPr>
+              <w:t xml:space="preserve"> response)</w:t>
             </w:r>
           </w:p>
         </w:tc>
@@ -5690,6 +5991,13 @@
             <w:pPr>
               <w:spacing w:line="240" w:lineRule="auto"/>
             </w:pPr>
+            <w:r>
+              <w:rPr>
+                <w:b/>
+                <w:sz w:val="20"/>
+              </w:rPr>
+              <w:t>RETURN_RESUME_GAME</w:t>
+            </w:r>
           </w:p>
         </w:tc>
         <w:tc>
@@ -5706,6 +6014,111 @@
             <w:pPr>
               <w:spacing w:line="240" w:lineRule="auto"/>
             </w:pPr>
+            <w:r>
+              <w:rPr>
+                <w:sz w:val="20"/>
+              </w:rPr>
+              <w:t xml:space="preserve">Relays information back to the player </w:t>
+            </w:r>
+            <w:proofErr w:type="spellStart"/>
+            <w:r>
+              <w:rPr>
+                <w:sz w:val="20"/>
+              </w:rPr>
+              <w:t>requestion</w:t>
+            </w:r>
+            <w:proofErr w:type="spellEnd"/>
+            <w:r>
+              <w:rPr>
+                <w:sz w:val="20"/>
+              </w:rPr>
+              <w:t xml:space="preserve"> to resume the game</w:t>
+            </w:r>
+          </w:p>
+          <w:p>
+            <w:pPr>
+              <w:spacing w:line="240" w:lineRule="auto"/>
+            </w:pPr>
+            <w:r>
+              <w:rPr>
+                <w:b/>
+                <w:i/>
+                <w:sz w:val="20"/>
+              </w:rPr>
+              <w:t xml:space="preserve">void </w:t>
+            </w:r>
+            <w:proofErr w:type="spellStart"/>
+            <w:r>
+              <w:rPr>
+                <w:b/>
+                <w:i/>
+                <w:sz w:val="20"/>
+              </w:rPr>
+              <w:t>PlayerResumedGame</w:t>
+            </w:r>
+            <w:proofErr w:type="spellEnd"/>
+            <w:r>
+              <w:rPr>
+                <w:b/>
+                <w:i/>
+                <w:sz w:val="20"/>
+              </w:rPr>
+              <w:t>(</w:t>
+            </w:r>
+            <w:proofErr w:type="spellStart"/>
+            <w:r>
+              <w:rPr>
+                <w:b/>
+                <w:i/>
+                <w:sz w:val="20"/>
+              </w:rPr>
+              <w:t>boolean</w:t>
+            </w:r>
+            <w:proofErr w:type="spellEnd"/>
+            <w:r>
+              <w:rPr>
+                <w:b/>
+                <w:i/>
+                <w:sz w:val="20"/>
+              </w:rPr>
+              <w:t xml:space="preserve"> response, </w:t>
+            </w:r>
+            <w:proofErr w:type="spellStart"/>
+            <w:r>
+              <w:rPr>
+                <w:b/>
+                <w:i/>
+                <w:sz w:val="20"/>
+              </w:rPr>
+              <w:t>GameInfo</w:t>
+            </w:r>
+            <w:proofErr w:type="spellEnd"/>
+            <w:r>
+              <w:rPr>
+                <w:b/>
+                <w:i/>
+                <w:sz w:val="20"/>
+              </w:rPr>
+              <w:t xml:space="preserve"> </w:t>
+            </w:r>
+            <w:proofErr w:type="spellStart"/>
+            <w:r>
+              <w:rPr>
+                <w:b/>
+                <w:i/>
+                <w:sz w:val="20"/>
+              </w:rPr>
+              <w:t>gameInfo</w:t>
+            </w:r>
+            <w:proofErr w:type="spellEnd"/>
+            <w:r>
+              <w:rPr>
+                <w:b/>
+                <w:i/>
+                <w:sz w:val="20"/>
+              </w:rPr>
+              <w:t>)</w:t>
+            </w:r>
           </w:p>
         </w:tc>
       </w:tr>
@@ -5726,10 +6139,10 @@
             </w:pPr>
             <w:r>
               <w:rPr>
-                <w:sz w:val="20"/>
-                <w:u w:val="single"/>
-              </w:rPr>
-              <w:t>In-Game Commands</w:t>
+                <w:b/>
+                <w:sz w:val="20"/>
+              </w:rPr>
+              <w:t>RETURN_QUIT_GAME</w:t>
             </w:r>
           </w:p>
         </w:tc>
@@ -5747,6 +6160,72 @@
             <w:pPr>
               <w:spacing w:line="240" w:lineRule="auto"/>
             </w:pPr>
+            <w:r>
+              <w:rPr>
+                <w:sz w:val="20"/>
+              </w:rPr>
+              <w:t>Relays the response to the player that requested to quit the game.</w:t>
+            </w:r>
+          </w:p>
+          <w:p>
+            <w:pPr>
+              <w:spacing w:line="240" w:lineRule="auto"/>
+            </w:pPr>
+            <w:r>
+              <w:rPr>
+                <w:b/>
+                <w:i/>
+                <w:sz w:val="20"/>
+              </w:rPr>
+              <w:t xml:space="preserve">void </w:t>
+            </w:r>
+            <w:proofErr w:type="spellStart"/>
+            <w:r>
+              <w:rPr>
+                <w:b/>
+                <w:i/>
+                <w:sz w:val="20"/>
+              </w:rPr>
+              <w:t>PlayerQuitGame</w:t>
+            </w:r>
+            <w:proofErr w:type="spellEnd"/>
+            <w:r>
+              <w:rPr>
+                <w:b/>
+                <w:i/>
+                <w:sz w:val="20"/>
+              </w:rPr>
+              <w:t>(</w:t>
+            </w:r>
+            <w:proofErr w:type="spellStart"/>
+            <w:r>
+              <w:rPr>
+                <w:b/>
+                <w:i/>
+                <w:sz w:val="20"/>
+              </w:rPr>
+              <w:t>boolean</w:t>
+            </w:r>
+            <w:proofErr w:type="spellEnd"/>
+            <w:r>
+              <w:rPr>
+                <w:b/>
+                <w:i/>
+                <w:sz w:val="20"/>
+              </w:rPr>
+              <w:t xml:space="preserve"> response)</w:t>
+            </w:r>
+          </w:p>
+          <w:p>
+            <w:pPr>
+              <w:spacing w:line="240" w:lineRule="auto"/>
+            </w:pPr>
+            <w:r>
+              <w:rPr>
+                <w:sz w:val="20"/>
+              </w:rPr>
+              <w:t>[1] Boolean</w:t>
+            </w:r>
           </w:p>
         </w:tc>
       </w:tr>
@@ -5770,7 +6249,7 @@
                 <w:b/>
                 <w:sz w:val="20"/>
               </w:rPr>
-              <w:t>RETURN_PAUSE_GAME</w:t>
+              <w:t>RETURN_KICK_STATUS</w:t>
             </w:r>
           </w:p>
         </w:tc>
@@ -5792,81 +6271,7 @@
               <w:rPr>
                 <w:sz w:val="20"/>
               </w:rPr>
-              <w:t xml:space="preserve">Relays information back to the player </w:t>
-            </w:r>
-            <w:proofErr w:type="spellStart"/>
-            <w:r>
-              <w:rPr>
-                <w:sz w:val="20"/>
-              </w:rPr>
-              <w:t>requestion</w:t>
-            </w:r>
-            <w:proofErr w:type="spellEnd"/>
-            <w:r>
-              <w:rPr>
-                <w:sz w:val="20"/>
-              </w:rPr>
-              <w:t xml:space="preserve"> to pause the game.</w:t>
-            </w:r>
-          </w:p>
-          <w:p>
-            <w:pPr>
-              <w:spacing w:line="240" w:lineRule="auto"/>
-            </w:pPr>
-            <w:r>
-              <w:rPr>
-                <w:b/>
-                <w:i/>
-                <w:sz w:val="20"/>
-              </w:rPr>
-              <w:t xml:space="preserve">void </w:t>
-            </w:r>
-            <w:proofErr w:type="spellStart"/>
-            <w:r>
-              <w:rPr>
-                <w:b/>
-                <w:i/>
-                <w:sz w:val="20"/>
-              </w:rPr>
-              <w:t>PlayerPausedGame</w:t>
-            </w:r>
-            <w:proofErr w:type="spellEnd"/>
-            <w:r>
-              <w:rPr>
-                <w:b/>
-                <w:i/>
-                <w:sz w:val="20"/>
-              </w:rPr>
-              <w:t>(</w:t>
-            </w:r>
-            <w:proofErr w:type="spellStart"/>
-            <w:r>
-              <w:rPr>
-                <w:b/>
-                <w:i/>
-                <w:sz w:val="20"/>
-              </w:rPr>
-              <w:t>boolean</w:t>
-            </w:r>
-            <w:proofErr w:type="spellEnd"/>
-            <w:r>
-              <w:rPr>
-                <w:b/>
-                <w:i/>
-                <w:sz w:val="20"/>
-              </w:rPr>
-              <w:t xml:space="preserve"> response)</w:t>
-            </w:r>
-          </w:p>
-          <w:p>
-            <w:pPr>
-              <w:spacing w:line="240" w:lineRule="auto"/>
-            </w:pPr>
-            <w:r>
-              <w:rPr>
-                <w:sz w:val="20"/>
-              </w:rPr>
-              <w:t>[1] Boolean</w:t>
+              <w:t>Relays information about the person to be kicked back to the host.</w:t>
             </w:r>
           </w:p>
         </w:tc>
@@ -5886,13 +6291,6 @@
             <w:pPr>
               <w:spacing w:line="240" w:lineRule="auto"/>
             </w:pPr>
-            <w:r>
-              <w:rPr>
-                <w:b/>
-                <w:sz w:val="20"/>
-              </w:rPr>
-              <w:t>RETURN_END_GAME</w:t>
-            </w:r>
           </w:p>
         </w:tc>
         <w:tc>
@@ -5909,61 +6307,6 @@
             <w:pPr>
               <w:spacing w:line="240" w:lineRule="auto"/>
             </w:pPr>
-            <w:r>
-              <w:rPr>
-                <w:sz w:val="20"/>
-              </w:rPr>
-              <w:t>Relays information back to the player requesting to end the game.</w:t>
-            </w:r>
-          </w:p>
-          <w:p>
-            <w:pPr>
-              <w:spacing w:line="240" w:lineRule="auto"/>
-            </w:pPr>
-            <w:r>
-              <w:rPr>
-                <w:b/>
-                <w:i/>
-                <w:sz w:val="20"/>
-              </w:rPr>
-              <w:t xml:space="preserve">void </w:t>
-            </w:r>
-            <w:proofErr w:type="spellStart"/>
-            <w:r>
-              <w:rPr>
-                <w:b/>
-                <w:i/>
-                <w:sz w:val="20"/>
-              </w:rPr>
-              <w:t>PlayerEndedGame</w:t>
-            </w:r>
-            <w:proofErr w:type="spellEnd"/>
-            <w:r>
-              <w:rPr>
-                <w:b/>
-                <w:i/>
-                <w:sz w:val="20"/>
-              </w:rPr>
-              <w:t>(</w:t>
-            </w:r>
-            <w:proofErr w:type="spellStart"/>
-            <w:r>
-              <w:rPr>
-                <w:b/>
-                <w:i/>
-                <w:sz w:val="20"/>
-              </w:rPr>
-              <w:t>boolean</w:t>
-            </w:r>
-            <w:proofErr w:type="spellEnd"/>
-            <w:r>
-              <w:rPr>
-                <w:b/>
-                <w:i/>
-                <w:sz w:val="20"/>
-              </w:rPr>
-              <w:t xml:space="preserve"> response)</w:t>
-            </w:r>
           </w:p>
         </w:tc>
       </w:tr>
@@ -5984,10 +6327,10 @@
             </w:pPr>
             <w:r>
               <w:rPr>
-                <w:b/>
-                <w:sz w:val="20"/>
-              </w:rPr>
-              <w:t>RETURN_RESUME_GAME</w:t>
+                <w:sz w:val="20"/>
+                <w:u w:val="single"/>
+              </w:rPr>
+              <w:t>Gameplay</w:t>
             </w:r>
           </w:p>
         </w:tc>
@@ -6005,111 +6348,6 @@
             <w:pPr>
               <w:spacing w:line="240" w:lineRule="auto"/>
             </w:pPr>
-            <w:r>
-              <w:rPr>
-                <w:sz w:val="20"/>
-              </w:rPr>
-              <w:t xml:space="preserve">Relays information back to the player </w:t>
-            </w:r>
-            <w:proofErr w:type="spellStart"/>
-            <w:r>
-              <w:rPr>
-                <w:sz w:val="20"/>
-              </w:rPr>
-              <w:t>requestion</w:t>
-            </w:r>
-            <w:proofErr w:type="spellEnd"/>
-            <w:r>
-              <w:rPr>
-                <w:sz w:val="20"/>
-              </w:rPr>
-              <w:t xml:space="preserve"> to resume the game</w:t>
-            </w:r>
-          </w:p>
-          <w:p>
-            <w:pPr>
-              <w:spacing w:line="240" w:lineRule="auto"/>
-            </w:pPr>
-            <w:r>
-              <w:rPr>
-                <w:b/>
-                <w:i/>
-                <w:sz w:val="20"/>
-              </w:rPr>
-              <w:t xml:space="preserve">void </w:t>
-            </w:r>
-            <w:proofErr w:type="spellStart"/>
-            <w:r>
-              <w:rPr>
-                <w:b/>
-                <w:i/>
-                <w:sz w:val="20"/>
-              </w:rPr>
-              <w:t>PlayerResumedGame</w:t>
-            </w:r>
-            <w:proofErr w:type="spellEnd"/>
-            <w:r>
-              <w:rPr>
-                <w:b/>
-                <w:i/>
-                <w:sz w:val="20"/>
-              </w:rPr>
-              <w:t>(</w:t>
-            </w:r>
-            <w:proofErr w:type="spellStart"/>
-            <w:r>
-              <w:rPr>
-                <w:b/>
-                <w:i/>
-                <w:sz w:val="20"/>
-              </w:rPr>
-              <w:t>boolean</w:t>
-            </w:r>
-            <w:proofErr w:type="spellEnd"/>
-            <w:r>
-              <w:rPr>
-                <w:b/>
-                <w:i/>
-                <w:sz w:val="20"/>
-              </w:rPr>
-              <w:t xml:space="preserve"> response, </w:t>
-            </w:r>
-            <w:proofErr w:type="spellStart"/>
-            <w:r>
-              <w:rPr>
-                <w:b/>
-                <w:i/>
-                <w:sz w:val="20"/>
-              </w:rPr>
-              <w:t>GameInfo</w:t>
-            </w:r>
-            <w:proofErr w:type="spellEnd"/>
-            <w:r>
-              <w:rPr>
-                <w:b/>
-                <w:i/>
-                <w:sz w:val="20"/>
-              </w:rPr>
-              <w:t xml:space="preserve"> </w:t>
-            </w:r>
-            <w:proofErr w:type="spellStart"/>
-            <w:r>
-              <w:rPr>
-                <w:b/>
-                <w:i/>
-                <w:sz w:val="20"/>
-              </w:rPr>
-              <w:t>gameInfo</w:t>
-            </w:r>
-            <w:proofErr w:type="spellEnd"/>
-            <w:r>
-              <w:rPr>
-                <w:b/>
-                <w:i/>
-                <w:sz w:val="20"/>
-              </w:rPr>
-              <w:t>)</w:t>
-            </w:r>
           </w:p>
         </w:tc>
       </w:tr>
@@ -6133,7 +6371,7 @@
                 <w:b/>
                 <w:sz w:val="20"/>
               </w:rPr>
-              <w:t>RETURN_QUIT_GAME</w:t>
+              <w:t>SUMMON_MINION</w:t>
             </w:r>
           </w:p>
         </w:tc>
@@ -6155,7 +6393,7 @@
               <w:rPr>
                 <w:sz w:val="20"/>
               </w:rPr>
-              <w:t>Relays the response to the player that requested to quit the game.</w:t>
+              <w:t>Notifies the player if the server was able to summon the minion or not</w:t>
             </w:r>
           </w:p>
           <w:p>
@@ -6177,16 +6415,34 @@
                 <w:i/>
                 <w:sz w:val="20"/>
               </w:rPr>
-              <w:t>PlayerQuitGame</w:t>
-            </w:r>
-            <w:proofErr w:type="spellEnd"/>
-            <w:r>
-              <w:rPr>
-                <w:b/>
-                <w:i/>
-                <w:sz w:val="20"/>
-              </w:rPr>
-              <w:t>(</w:t>
+              <w:t>sendMinionInfo</w:t>
+            </w:r>
+            <w:proofErr w:type="spellEnd"/>
+            <w:r>
+              <w:rPr>
+                <w:b/>
+                <w:i/>
+                <w:sz w:val="20"/>
+              </w:rPr>
+              <w:t xml:space="preserve">(string </w:t>
+            </w:r>
+            <w:proofErr w:type="spellStart"/>
+            <w:r>
+              <w:rPr>
+                <w:b/>
+                <w:i/>
+                <w:sz w:val="20"/>
+              </w:rPr>
+              <w:t>playerName</w:t>
+            </w:r>
+            <w:proofErr w:type="spellEnd"/>
+            <w:r>
+              <w:rPr>
+                <w:b/>
+                <w:i/>
+                <w:sz w:val="20"/>
+              </w:rPr>
+              <w:t xml:space="preserve">, </w:t>
             </w:r>
             <w:proofErr w:type="spellStart"/>
             <w:r>
@@ -6204,7 +6460,25 @@
                 <w:i/>
                 <w:sz w:val="20"/>
               </w:rPr>
-              <w:t xml:space="preserve"> response)</w:t>
+              <w:t xml:space="preserve"> </w:t>
+            </w:r>
+            <w:proofErr w:type="spellStart"/>
+            <w:r>
+              <w:rPr>
+                <w:b/>
+                <w:i/>
+                <w:sz w:val="20"/>
+              </w:rPr>
+              <w:t>minionAcknowledgement</w:t>
+            </w:r>
+            <w:proofErr w:type="spellEnd"/>
+            <w:r>
+              <w:rPr>
+                <w:b/>
+                <w:i/>
+                <w:sz w:val="20"/>
+              </w:rPr>
+              <w:t xml:space="preserve">) </w:t>
             </w:r>
           </w:p>
           <w:p>
@@ -6240,7 +6514,7 @@
                 <w:b/>
                 <w:sz w:val="20"/>
               </w:rPr>
-              <w:t>RETURN_KICK_STATUS</w:t>
+              <w:t>BROADCAST_SUMMON_MINION</w:t>
             </w:r>
           </w:p>
         </w:tc>
@@ -6262,7 +6536,82 @@
               <w:rPr>
                 <w:sz w:val="20"/>
               </w:rPr>
-              <w:t>Relays information about the person to be kicked back to the host.</w:t>
+              <w:t>Broadcasts the information of the minions being summoned to all the players in the game.</w:t>
+            </w:r>
+          </w:p>
+          <w:p>
+            <w:pPr>
+              <w:spacing w:line="240" w:lineRule="auto"/>
+            </w:pPr>
+            <w:r>
+              <w:rPr>
+                <w:b/>
+                <w:i/>
+                <w:sz w:val="20"/>
+              </w:rPr>
+              <w:t xml:space="preserve">void </w:t>
+            </w:r>
+            <w:proofErr w:type="spellStart"/>
+            <w:r>
+              <w:rPr>
+                <w:b/>
+                <w:i/>
+                <w:sz w:val="20"/>
+              </w:rPr>
+              <w:t>SendMinionToClient</w:t>
+            </w:r>
+            <w:proofErr w:type="spellEnd"/>
+            <w:r>
+              <w:rPr>
+                <w:b/>
+                <w:i/>
+                <w:sz w:val="20"/>
+              </w:rPr>
+              <w:t xml:space="preserve">(Connection user, Command </w:t>
+            </w:r>
+            <w:proofErr w:type="spellStart"/>
+            <w:r>
+              <w:rPr>
+                <w:b/>
+                <w:i/>
+                <w:sz w:val="20"/>
+              </w:rPr>
+              <w:t>command</w:t>
+            </w:r>
+            <w:proofErr w:type="spellEnd"/>
+            <w:r>
+              <w:rPr>
+                <w:b/>
+                <w:i/>
+                <w:sz w:val="20"/>
+              </w:rPr>
+              <w:t>, Message arguments)</w:t>
+            </w:r>
+          </w:p>
+          <w:p>
+            <w:pPr>
+              <w:spacing w:line="240" w:lineRule="auto"/>
+            </w:pPr>
+            <w:r>
+              <w:rPr>
+                <w:sz w:val="20"/>
+              </w:rPr>
+              <w:lastRenderedPageBreak/>
+              <w:t xml:space="preserve">gets called multiple times by </w:t>
+            </w:r>
+            <w:proofErr w:type="spellStart"/>
+            <w:r>
+              <w:rPr>
+                <w:sz w:val="20"/>
+              </w:rPr>
+              <w:t>BroadcastMinionToGame</w:t>
+            </w:r>
+            <w:proofErr w:type="spellEnd"/>
+            <w:r>
+              <w:rPr>
+                <w:sz w:val="20"/>
+              </w:rPr>
+              <w:t>();</w:t>
             </w:r>
           </w:p>
         </w:tc>
@@ -6282,351 +6631,12 @@
             <w:pPr>
               <w:spacing w:line="240" w:lineRule="auto"/>
             </w:pPr>
-          </w:p>
-        </w:tc>
-        <w:tc>
-          <w:tcPr>
-            <w:tcW w:w="6525" w:type="dxa"/>
-            <w:tcMar>
-              <w:top w:w="100" w:type="dxa"/>
-              <w:left w:w="100" w:type="dxa"/>
-              <w:bottom w:w="100" w:type="dxa"/>
-              <w:right w:w="100" w:type="dxa"/>
-            </w:tcMar>
-          </w:tcPr>
-          <w:p>
-            <w:pPr>
-              <w:spacing w:line="240" w:lineRule="auto"/>
-            </w:pPr>
-          </w:p>
-        </w:tc>
-      </w:tr>
-      <w:tr>
-        <w:tc>
-          <w:tcPr>
-            <w:tcW w:w="2835" w:type="dxa"/>
-            <w:tcMar>
-              <w:top w:w="100" w:type="dxa"/>
-              <w:left w:w="100" w:type="dxa"/>
-              <w:bottom w:w="100" w:type="dxa"/>
-              <w:right w:w="100" w:type="dxa"/>
-            </w:tcMar>
-          </w:tcPr>
-          <w:p>
-            <w:pPr>
-              <w:spacing w:line="240" w:lineRule="auto"/>
-            </w:pPr>
-            <w:r>
-              <w:rPr>
-                <w:sz w:val="20"/>
-                <w:u w:val="single"/>
-              </w:rPr>
-              <w:t>Gameplay</w:t>
-            </w:r>
-          </w:p>
-        </w:tc>
-        <w:tc>
-          <w:tcPr>
-            <w:tcW w:w="6525" w:type="dxa"/>
-            <w:tcMar>
-              <w:top w:w="100" w:type="dxa"/>
-              <w:left w:w="100" w:type="dxa"/>
-              <w:bottom w:w="100" w:type="dxa"/>
-              <w:right w:w="100" w:type="dxa"/>
-            </w:tcMar>
-          </w:tcPr>
-          <w:p>
-            <w:pPr>
-              <w:spacing w:line="240" w:lineRule="auto"/>
-            </w:pPr>
-          </w:p>
-        </w:tc>
-      </w:tr>
-      <w:tr>
-        <w:tc>
-          <w:tcPr>
-            <w:tcW w:w="2835" w:type="dxa"/>
-            <w:tcMar>
-              <w:top w:w="100" w:type="dxa"/>
-              <w:left w:w="100" w:type="dxa"/>
-              <w:bottom w:w="100" w:type="dxa"/>
-              <w:right w:w="100" w:type="dxa"/>
-            </w:tcMar>
-          </w:tcPr>
-          <w:p>
-            <w:pPr>
-              <w:spacing w:line="240" w:lineRule="auto"/>
-            </w:pPr>
             <w:r>
               <w:rPr>
                 <w:b/>
                 <w:sz w:val="20"/>
               </w:rPr>
               <w:lastRenderedPageBreak/>
-              <w:t>SUMMON_MINION</w:t>
-            </w:r>
-          </w:p>
-        </w:tc>
-        <w:tc>
-          <w:tcPr>
-            <w:tcW w:w="6525" w:type="dxa"/>
-            <w:tcMar>
-              <w:top w:w="100" w:type="dxa"/>
-              <w:left w:w="100" w:type="dxa"/>
-              <w:bottom w:w="100" w:type="dxa"/>
-              <w:right w:w="100" w:type="dxa"/>
-            </w:tcMar>
-          </w:tcPr>
-          <w:p>
-            <w:pPr>
-              <w:spacing w:line="240" w:lineRule="auto"/>
-            </w:pPr>
-            <w:r>
-              <w:rPr>
-                <w:sz w:val="20"/>
-              </w:rPr>
-              <w:t>Notifies the player if the server was able to summon the minion or not</w:t>
-            </w:r>
-          </w:p>
-          <w:p>
-            <w:pPr>
-              <w:spacing w:line="240" w:lineRule="auto"/>
-            </w:pPr>
-            <w:r>
-              <w:rPr>
-                <w:b/>
-                <w:i/>
-                <w:sz w:val="20"/>
-              </w:rPr>
-              <w:t xml:space="preserve">void </w:t>
-            </w:r>
-            <w:proofErr w:type="spellStart"/>
-            <w:r>
-              <w:rPr>
-                <w:b/>
-                <w:i/>
-                <w:sz w:val="20"/>
-              </w:rPr>
-              <w:t>sendMinionInfo</w:t>
-            </w:r>
-            <w:proofErr w:type="spellEnd"/>
-            <w:r>
-              <w:rPr>
-                <w:b/>
-                <w:i/>
-                <w:sz w:val="20"/>
-              </w:rPr>
-              <w:t xml:space="preserve">(string </w:t>
-            </w:r>
-            <w:proofErr w:type="spellStart"/>
-            <w:r>
-              <w:rPr>
-                <w:b/>
-                <w:i/>
-                <w:sz w:val="20"/>
-              </w:rPr>
-              <w:t>playerName</w:t>
-            </w:r>
-            <w:proofErr w:type="spellEnd"/>
-            <w:r>
-              <w:rPr>
-                <w:b/>
-                <w:i/>
-                <w:sz w:val="20"/>
-              </w:rPr>
-              <w:t xml:space="preserve">, </w:t>
-            </w:r>
-            <w:proofErr w:type="spellStart"/>
-            <w:r>
-              <w:rPr>
-                <w:b/>
-                <w:i/>
-                <w:sz w:val="20"/>
-              </w:rPr>
-              <w:t>boolean</w:t>
-            </w:r>
-            <w:proofErr w:type="spellEnd"/>
-            <w:r>
-              <w:rPr>
-                <w:b/>
-                <w:i/>
-                <w:sz w:val="20"/>
-              </w:rPr>
-              <w:t xml:space="preserve"> </w:t>
-            </w:r>
-            <w:proofErr w:type="spellStart"/>
-            <w:r>
-              <w:rPr>
-                <w:b/>
-                <w:i/>
-                <w:sz w:val="20"/>
-              </w:rPr>
-              <w:t>minionAcknowledgement</w:t>
-            </w:r>
-            <w:proofErr w:type="spellEnd"/>
-            <w:r>
-              <w:rPr>
-                <w:b/>
-                <w:i/>
-                <w:sz w:val="20"/>
-              </w:rPr>
-              <w:t xml:space="preserve">) </w:t>
-            </w:r>
-          </w:p>
-          <w:p>
-            <w:pPr>
-              <w:spacing w:line="240" w:lineRule="auto"/>
-            </w:pPr>
-            <w:r>
-              <w:rPr>
-                <w:sz w:val="20"/>
-              </w:rPr>
-              <w:t>[1] Boolean</w:t>
-            </w:r>
-          </w:p>
-        </w:tc>
-      </w:tr>
-      <w:tr>
-        <w:tc>
-          <w:tcPr>
-            <w:tcW w:w="2835" w:type="dxa"/>
-            <w:tcMar>
-              <w:top w:w="100" w:type="dxa"/>
-              <w:left w:w="100" w:type="dxa"/>
-              <w:bottom w:w="100" w:type="dxa"/>
-              <w:right w:w="100" w:type="dxa"/>
-            </w:tcMar>
-          </w:tcPr>
-          <w:p>
-            <w:pPr>
-              <w:spacing w:line="240" w:lineRule="auto"/>
-            </w:pPr>
-            <w:r>
-              <w:rPr>
-                <w:b/>
-                <w:sz w:val="20"/>
-              </w:rPr>
-              <w:t>BROADCAST_SUMMON_MINION</w:t>
-            </w:r>
-          </w:p>
-        </w:tc>
-        <w:tc>
-          <w:tcPr>
-            <w:tcW w:w="6525" w:type="dxa"/>
-            <w:tcMar>
-              <w:top w:w="100" w:type="dxa"/>
-              <w:left w:w="100" w:type="dxa"/>
-              <w:bottom w:w="100" w:type="dxa"/>
-              <w:right w:w="100" w:type="dxa"/>
-            </w:tcMar>
-          </w:tcPr>
-          <w:p>
-            <w:pPr>
-              <w:spacing w:line="240" w:lineRule="auto"/>
-            </w:pPr>
-            <w:r>
-              <w:rPr>
-                <w:sz w:val="20"/>
-              </w:rPr>
-              <w:t>Broadcasts the information of the minions being summoned to all the players in the game.</w:t>
-            </w:r>
-          </w:p>
-          <w:p>
-            <w:pPr>
-              <w:spacing w:line="240" w:lineRule="auto"/>
-            </w:pPr>
-            <w:r>
-              <w:rPr>
-                <w:b/>
-                <w:i/>
-                <w:sz w:val="20"/>
-              </w:rPr>
-              <w:t xml:space="preserve">void </w:t>
-            </w:r>
-            <w:proofErr w:type="spellStart"/>
-            <w:r>
-              <w:rPr>
-                <w:b/>
-                <w:i/>
-                <w:sz w:val="20"/>
-              </w:rPr>
-              <w:t>SendMinionToClient</w:t>
-            </w:r>
-            <w:proofErr w:type="spellEnd"/>
-            <w:r>
-              <w:rPr>
-                <w:b/>
-                <w:i/>
-                <w:sz w:val="20"/>
-              </w:rPr>
-              <w:t xml:space="preserve">(Connection user, Command </w:t>
-            </w:r>
-            <w:proofErr w:type="spellStart"/>
-            <w:r>
-              <w:rPr>
-                <w:b/>
-                <w:i/>
-                <w:sz w:val="20"/>
-              </w:rPr>
-              <w:t>command</w:t>
-            </w:r>
-            <w:proofErr w:type="spellEnd"/>
-            <w:r>
-              <w:rPr>
-                <w:b/>
-                <w:i/>
-                <w:sz w:val="20"/>
-              </w:rPr>
-              <w:t>, Message arguments)</w:t>
-            </w:r>
-          </w:p>
-          <w:p>
-            <w:pPr>
-              <w:spacing w:line="240" w:lineRule="auto"/>
-            </w:pPr>
-            <w:r>
-              <w:rPr>
-                <w:sz w:val="20"/>
-              </w:rPr>
-              <w:t xml:space="preserve">gets called multiple times by </w:t>
-            </w:r>
-            <w:proofErr w:type="spellStart"/>
-            <w:r>
-              <w:rPr>
-                <w:sz w:val="20"/>
-              </w:rPr>
-              <w:t>BroadcastMinionToGame</w:t>
-            </w:r>
-            <w:proofErr w:type="spellEnd"/>
-            <w:r>
-              <w:rPr>
-                <w:sz w:val="20"/>
-              </w:rPr>
-              <w:t>();</w:t>
-            </w:r>
-          </w:p>
-        </w:tc>
-      </w:tr>
-      <w:tr>
-        <w:tc>
-          <w:tcPr>
-            <w:tcW w:w="2835" w:type="dxa"/>
-            <w:tcMar>
-              <w:top w:w="100" w:type="dxa"/>
-              <w:left w:w="100" w:type="dxa"/>
-              <w:bottom w:w="100" w:type="dxa"/>
-              <w:right w:w="100" w:type="dxa"/>
-            </w:tcMar>
-          </w:tcPr>
-          <w:p>
-            <w:pPr>
-              <w:spacing w:line="240" w:lineRule="auto"/>
-            </w:pPr>
-            <w:r>
-              <w:rPr>
-                <w:b/>
-                <w:sz w:val="20"/>
-              </w:rPr>
               <w:t>TOWER_PLACED</w:t>
             </w:r>
           </w:p>
@@ -7630,6 +7640,20 @@
       <w:sz w:val="26"/>
     </w:rPr>
   </w:style>
+  <w:style w:type="character" w:styleId="IntenseEmphasis">
+    <w:name w:val="Intense Emphasis"/>
+    <w:basedOn w:val="DefaultParagraphFont"/>
+    <w:uiPriority w:val="21"/>
+    <w:qFormat/>
+    <w:rsid w:val="00370063"/>
+    <w:rPr>
+      <w:b/>
+      <w:bCs/>
+      <w:i/>
+      <w:iCs/>
+      <w:color w:val="4F81BD" w:themeColor="accent1"/>
+    </w:rPr>
+  </w:style>
 </w:styles>
 </file>
 
@@ -7933,6 +7957,20 @@
       <w:sz w:val="26"/>
     </w:rPr>
   </w:style>
+  <w:style w:type="character" w:styleId="IntenseEmphasis">
+    <w:name w:val="Intense Emphasis"/>
+    <w:basedOn w:val="DefaultParagraphFont"/>
+    <w:uiPriority w:val="21"/>
+    <w:qFormat/>
+    <w:rsid w:val="00370063"/>
+    <w:rPr>
+      <w:b/>
+      <w:bCs/>
+      <w:i/>
+      <w:iCs/>
+      <w:color w:val="4F81BD" w:themeColor="accent1"/>
+    </w:rPr>
+  </w:style>
 </w:styles>
 </file>
 

</xml_diff>